<commit_message>
New translations email 5-1 [template] partner email – invite revoked.docx (Korean)
</commit_message>
<xml_diff>
--- a/public/email/crowdin/translations/ko/Email 5-1 [TEMPLATE] Partner email – invite revoked.docx
+++ b/public/email/crowdin/translations/ko/Email 5-1 [TEMPLATE] Partner email – invite revoked.docx
@@ -45,7 +45,7 @@
         <w:pStyle w:val="P68B1DB1-Normal2"/>
       </w:pPr>
       <w:r>
-        <w:t>English</w:t>
+        <w:t>영어</w:t>
       </w:r>
     </w:p>
     <w:p/>
@@ -173,7 +173,7 @@
         <w:pStyle w:val="P68B1DB1-Normal3"/>
       </w:pPr>
       <w:r>
-        <w:t xml:space="preserve">We didn’t receive your documents on time</w:t>
+        <w:t xml:space="preserve">귀하의 문서를 제시간에 받지 못했습니다</w:t>
       </w:r>
     </w:p>
     <w:p/>

</xml_diff>